<commit_message>
Task: added new init.sql and files
</commit_message>
<xml_diff>
--- a/webappfinal.docx
+++ b/webappfinal.docx
@@ -4,147 +4,168 @@
   <w:body>
     <w:p>
       <w:pPr>
-        <w:jc w:val="center"/>
-      </w:pPr>
-      <w:r>
-        <w:t>Individual Project:</w:t>
-      </w:r>
-      <w:r>
-        <w:t xml:space="preserve"> Web Application</w:t>
-      </w:r>
-      <w:r>
-        <w:t xml:space="preserve"> Part / Final</w:t>
-      </w:r>
-    </w:p>
-    <w:p/>
-    <w:p>
-      <w:pPr>
-        <w:rPr>
-          <w:rFonts w:ascii="Times New Roman" w:eastAsia="Times New Roman" w:hAnsi="Times New Roman" w:cs="Times New Roman"/>
-        </w:rPr>
-      </w:pPr>
-      <w:r>
-        <w:rPr>
-          <w:rFonts w:ascii="Times New Roman" w:eastAsia="Times New Roman" w:hAnsi="Times New Roman" w:cs="Times New Roman"/>
-        </w:rPr>
-        <w:t>1. A link to your GitHub repository for a NEW project</w:t>
-      </w:r>
-      <w:r>
-        <w:rPr>
-          <w:rFonts w:ascii="Times New Roman" w:eastAsia="Times New Roman" w:hAnsi="Times New Roman" w:cs="Times New Roman"/>
-        </w:rPr>
-        <w:t>.</w:t>
-      </w:r>
-    </w:p>
-    <w:p>
-      <w:pPr>
-        <w:rPr>
-          <w:rFonts w:ascii="Times New Roman" w:eastAsia="Times New Roman" w:hAnsi="Times New Roman" w:cs="Times New Roman"/>
-        </w:rPr>
-      </w:pPr>
-    </w:p>
-    <w:p>
-      <w:pPr>
-        <w:rPr>
-          <w:rFonts w:ascii="Times New Roman" w:eastAsia="Times New Roman" w:hAnsi="Times New Roman" w:cs="Times New Roman"/>
+        <w:spacing w:after="0" w:line="240" w:lineRule="auto"/>
+        <w:rPr>
+          <w:rFonts w:ascii="Calibri" w:hAnsi="Calibri" w:cs="Calibri"/>
+          <w:sz w:val="24"/>
+          <w:szCs w:val="24"/>
         </w:rPr>
       </w:pPr>
       <w:proofErr w:type="spellStart"/>
       <w:r>
         <w:rPr>
-          <w:rFonts w:ascii="Times New Roman" w:eastAsia="Times New Roman" w:hAnsi="Times New Roman" w:cs="Times New Roman"/>
+          <w:rFonts w:ascii="Calibri" w:hAnsi="Calibri" w:cs="Calibri"/>
+          <w:sz w:val="24"/>
+          <w:szCs w:val="24"/>
+        </w:rPr>
+        <w:t>Sima</w:t>
+      </w:r>
+      <w:proofErr w:type="spellEnd"/>
+      <w:r>
+        <w:rPr>
+          <w:rFonts w:ascii="Calibri" w:hAnsi="Calibri" w:cs="Calibri"/>
+          <w:sz w:val="24"/>
+          <w:szCs w:val="24"/>
+        </w:rPr>
+        <w:t xml:space="preserve"> Kalam</w:t>
+      </w:r>
+    </w:p>
+    <w:p>
+      <w:pPr>
+        <w:spacing w:after="0" w:line="240" w:lineRule="auto"/>
+        <w:rPr>
+          <w:rFonts w:ascii="Calibri" w:hAnsi="Calibri" w:cs="Calibri"/>
+          <w:sz w:val="24"/>
+          <w:szCs w:val="24"/>
+        </w:rPr>
+      </w:pPr>
+      <w:r>
+        <w:rPr>
+          <w:rFonts w:ascii="Calibri" w:hAnsi="Calibri" w:cs="Calibri"/>
+          <w:sz w:val="24"/>
+          <w:szCs w:val="24"/>
+        </w:rPr>
+        <w:t>IS 601 - Individual Project: Web Application Part / Final</w:t>
+      </w:r>
+    </w:p>
+    <w:p>
+      <w:pPr>
+        <w:spacing w:after="0" w:line="240" w:lineRule="auto"/>
+        <w:rPr>
+          <w:rFonts w:ascii="Calibri" w:hAnsi="Calibri" w:cs="Calibri"/>
+          <w:sz w:val="24"/>
+          <w:szCs w:val="24"/>
+        </w:rPr>
+      </w:pPr>
+    </w:p>
+    <w:p>
+      <w:pPr>
+        <w:rPr>
+          <w:rFonts w:ascii="Calibri" w:hAnsi="Calibri" w:cs="Calibri"/>
+          <w:sz w:val="24"/>
+          <w:szCs w:val="24"/>
+        </w:rPr>
+      </w:pPr>
+      <w:proofErr w:type="spellStart"/>
+      <w:r>
+        <w:rPr>
+          <w:rFonts w:ascii="Calibri" w:hAnsi="Calibri" w:cs="Calibri"/>
+          <w:sz w:val="24"/>
+          <w:szCs w:val="24"/>
         </w:rPr>
         <w:t>Github</w:t>
       </w:r>
       <w:proofErr w:type="spellEnd"/>
       <w:r>
         <w:rPr>
-          <w:rFonts w:ascii="Times New Roman" w:eastAsia="Times New Roman" w:hAnsi="Times New Roman" w:cs="Times New Roman"/>
-        </w:rPr>
-        <w:t xml:space="preserve"> Link: </w:t>
-      </w:r>
-      <w:hyperlink r:id="rId4" w:history="1">
-        <w:r>
-          <w:rPr>
-            <w:rStyle w:val="Hyperlink"/>
-            <w:rFonts w:ascii="Times New Roman" w:eastAsia="Times New Roman" w:hAnsi="Times New Roman" w:cs="Times New Roman"/>
-          </w:rPr>
-          <w:t>https://github.com/simak95/PythonDockerFlaskPycharm/tree/webappfinal</w:t>
-        </w:r>
-      </w:hyperlink>
-    </w:p>
-    <w:p>
-      <w:pPr>
-        <w:rPr>
-          <w:rFonts w:ascii="Times New Roman" w:eastAsia="Times New Roman" w:hAnsi="Times New Roman" w:cs="Times New Roman"/>
-        </w:rPr>
-      </w:pPr>
-    </w:p>
-    <w:p>
-      <w:pPr>
-        <w:rPr>
-          <w:rFonts w:ascii="Times New Roman" w:eastAsia="Times New Roman" w:hAnsi="Times New Roman" w:cs="Times New Roman"/>
-        </w:rPr>
-      </w:pPr>
-      <w:r>
-        <w:rPr>
-          <w:rFonts w:ascii="Times New Roman" w:eastAsia="Times New Roman" w:hAnsi="Times New Roman" w:cs="Times New Roman"/>
-        </w:rPr>
-        <w:t xml:space="preserve">2. Submit a word document with screen shots of the following: </w:t>
-      </w:r>
-    </w:p>
-    <w:p>
-      <w:pPr>
-        <w:ind w:firstLine="180"/>
-        <w:rPr>
-          <w:rFonts w:ascii="Times New Roman" w:eastAsia="Times New Roman" w:hAnsi="Times New Roman" w:cs="Times New Roman"/>
-        </w:rPr>
-      </w:pPr>
-      <w:r>
-        <w:rPr>
-          <w:rFonts w:ascii="Times New Roman" w:eastAsia="Times New Roman" w:hAnsi="Times New Roman" w:cs="Times New Roman"/>
+          <w:rFonts w:ascii="Calibri" w:hAnsi="Calibri" w:cs="Calibri"/>
+          <w:sz w:val="24"/>
+          <w:szCs w:val="24"/>
+        </w:rPr>
+        <w:t xml:space="preserve"> repository: </w:t>
+      </w:r>
+    </w:p>
+    <w:p>
+      <w:pPr>
+        <w:rPr>
+          <w:rStyle w:val="Hyperlink"/>
+          <w:rFonts w:ascii="Calibri" w:hAnsi="Calibri" w:cs="Calibri"/>
+          <w:sz w:val="24"/>
+          <w:szCs w:val="24"/>
+        </w:rPr>
+      </w:pPr>
+      <w:r>
+        <w:rPr>
+          <w:rStyle w:val="Hyperlink"/>
+          <w:rFonts w:ascii="Calibri" w:hAnsi="Calibri" w:cs="Calibri"/>
+          <w:sz w:val="24"/>
+          <w:szCs w:val="24"/>
+        </w:rPr>
+        <w:t>https://github.com/simak95/PythonDockerFlaskPycharm</w:t>
+      </w:r>
+    </w:p>
+    <w:p>
+      <w:pPr>
+        <w:rPr>
+          <w:rFonts w:ascii="Calibri" w:hAnsi="Calibri" w:cs="Calibri"/>
+          <w:i/>
+          <w:iCs/>
+          <w:sz w:val="24"/>
+          <w:szCs w:val="24"/>
+        </w:rPr>
+      </w:pPr>
+    </w:p>
+    <w:p>
+      <w:pPr>
+        <w:pStyle w:val="Default"/>
+        <w:numPr>
+          <w:ilvl w:val="1"/>
+          <w:numId w:val="1"/>
+        </w:numPr>
+        <w:spacing w:after="15"/>
+      </w:pPr>
+      <w:r>
+        <w:rPr>
+          <w:i/>
+          <w:iCs/>
         </w:rPr>
         <w:t xml:space="preserve">a. </w:t>
       </w:r>
       <w:r>
         <w:rPr>
-          <w:rFonts w:ascii="Times New Roman" w:eastAsia="Times New Roman" w:hAnsi="Times New Roman" w:cs="Times New Roman"/>
-        </w:rPr>
-        <w:t>YOUR project showing postman listing all records</w:t>
-      </w:r>
-    </w:p>
-    <w:p>
-      <w:pPr>
-        <w:rPr>
-          <w:rFonts w:ascii="Times New Roman" w:eastAsia="Times New Roman" w:hAnsi="Times New Roman" w:cs="Times New Roman"/>
-        </w:rPr>
-      </w:pPr>
-    </w:p>
-    <w:p>
-      <w:pPr>
-        <w:ind w:firstLine="180"/>
-        <w:rPr>
-          <w:rFonts w:ascii="Times New Roman" w:eastAsia="Times New Roman" w:hAnsi="Times New Roman" w:cs="Times New Roman"/>
-        </w:rPr>
-      </w:pPr>
-    </w:p>
-    <w:p>
-      <w:pPr>
-        <w:ind w:firstLine="180"/>
-        <w:rPr>
-          <w:rFonts w:ascii="Times New Roman" w:eastAsia="Times New Roman" w:hAnsi="Times New Roman" w:cs="Times New Roman"/>
-        </w:rPr>
-      </w:pPr>
-      <w:r>
-        <w:rPr>
-          <w:rFonts w:ascii="Times New Roman" w:eastAsia="Times New Roman" w:hAnsi="Times New Roman" w:cs="Times New Roman"/>
+          <w:b/>
+          <w:bCs/>
+          <w:i/>
+          <w:iCs/>
+        </w:rPr>
+        <w:t xml:space="preserve">YOUR </w:t>
+      </w:r>
+      <w:r>
+        <w:rPr>
+          <w:i/>
+          <w:iCs/>
+        </w:rPr>
+        <w:t>project showing postman listing all records:</w:t>
+      </w:r>
+    </w:p>
+    <w:p>
+      <w:pPr>
+        <w:pStyle w:val="Default"/>
+        <w:numPr>
+          <w:ilvl w:val="0"/>
+          <w:numId w:val="1"/>
+        </w:numPr>
+        <w:spacing w:after="15"/>
+      </w:pPr>
+      <w:r>
+        <w:rPr>
           <w:noProof/>
         </w:rPr>
         <w:drawing>
-          <wp:inline distT="0" distB="0" distL="0" distR="0" wp14:anchorId="05D51CEE" wp14:editId="4B824404">
-            <wp:extent cx="5943600" cy="3284220"/>
-            <wp:effectExtent l="0" t="0" r="0" b="5080"/>
-            <wp:docPr id="1" name="Picture 1" descr="Graphical user interface, application, website&#10;&#10;Description automatically generated"/>
+          <wp:inline distT="0" distB="0" distL="0" distR="0" wp14:anchorId="1F938E66" wp14:editId="4643C658">
+            <wp:extent cx="5731510" cy="3206115"/>
+            <wp:effectExtent l="0" t="0" r="0" b="0"/>
+            <wp:docPr id="3" name="Picture 3" descr="Graphical user interface, text, application, email, website&#10;&#10;Description automatically generated"/>
             <wp:cNvGraphicFramePr>
               <a:graphicFrameLocks xmlns:a="http://schemas.openxmlformats.org/drawingml/2006/main" noChangeAspect="1"/>
             </wp:cNvGraphicFramePr>
@@ -152,7 +173,7 @@
               <a:graphicData uri="http://schemas.openxmlformats.org/drawingml/2006/picture">
                 <pic:pic xmlns:pic="http://schemas.openxmlformats.org/drawingml/2006/picture">
                   <pic:nvPicPr>
-                    <pic:cNvPr id="1" name="Picture 1" descr="Graphical user interface, application, website&#10;&#10;Description automatically generated"/>
+                    <pic:cNvPr id="3" name="Picture 3" descr="Graphical user interface, text, application, email, website&#10;&#10;Description automatically generated"/>
                     <pic:cNvPicPr/>
                   </pic:nvPicPr>
                   <pic:blipFill>
@@ -170,7 +191,7 @@
                   <pic:spPr>
                     <a:xfrm>
                       <a:off x="0" y="0"/>
-                      <a:ext cx="5943600" cy="3284220"/>
+                      <a:ext cx="5731510" cy="3206115"/>
                     </a:xfrm>
                     <a:prstGeom prst="rect">
                       <a:avLst/>
@@ -185,200 +206,80 @@
     </w:p>
     <w:p>
       <w:pPr>
-        <w:ind w:firstLine="180"/>
-        <w:rPr>
-          <w:rFonts w:ascii="Times New Roman" w:eastAsia="Times New Roman" w:hAnsi="Times New Roman" w:cs="Times New Roman"/>
-        </w:rPr>
-      </w:pPr>
-    </w:p>
-    <w:p>
-      <w:pPr>
-        <w:ind w:firstLine="180"/>
-        <w:rPr>
-          <w:rFonts w:ascii="Times New Roman" w:eastAsia="Times New Roman" w:hAnsi="Times New Roman" w:cs="Times New Roman"/>
-        </w:rPr>
-      </w:pPr>
-    </w:p>
-    <w:p>
-      <w:pPr>
-        <w:ind w:firstLine="180"/>
-        <w:rPr>
-          <w:rFonts w:ascii="Times New Roman" w:eastAsia="Times New Roman" w:hAnsi="Times New Roman" w:cs="Times New Roman"/>
-        </w:rPr>
-      </w:pPr>
-    </w:p>
-    <w:p>
-      <w:pPr>
-        <w:ind w:firstLine="180"/>
-        <w:rPr>
-          <w:rFonts w:ascii="Times New Roman" w:eastAsia="Times New Roman" w:hAnsi="Times New Roman" w:cs="Times New Roman"/>
-        </w:rPr>
-      </w:pPr>
-    </w:p>
-    <w:p>
-      <w:pPr>
-        <w:ind w:firstLine="180"/>
-        <w:rPr>
-          <w:rFonts w:ascii="Times New Roman" w:eastAsia="Times New Roman" w:hAnsi="Times New Roman" w:cs="Times New Roman"/>
-        </w:rPr>
-      </w:pPr>
-    </w:p>
-    <w:p>
-      <w:pPr>
-        <w:ind w:firstLine="180"/>
-        <w:rPr>
-          <w:rFonts w:ascii="Times New Roman" w:eastAsia="Times New Roman" w:hAnsi="Times New Roman" w:cs="Times New Roman"/>
-        </w:rPr>
-      </w:pPr>
-    </w:p>
-    <w:p>
-      <w:pPr>
-        <w:ind w:firstLine="180"/>
-        <w:rPr>
-          <w:rFonts w:ascii="Times New Roman" w:eastAsia="Times New Roman" w:hAnsi="Times New Roman" w:cs="Times New Roman"/>
-        </w:rPr>
-      </w:pPr>
-    </w:p>
-    <w:p>
-      <w:pPr>
-        <w:ind w:firstLine="180"/>
-        <w:rPr>
-          <w:rFonts w:ascii="Times New Roman" w:eastAsia="Times New Roman" w:hAnsi="Times New Roman" w:cs="Times New Roman"/>
-        </w:rPr>
-      </w:pPr>
-    </w:p>
-    <w:p>
-      <w:pPr>
-        <w:ind w:firstLine="180"/>
-        <w:rPr>
-          <w:rFonts w:ascii="Times New Roman" w:eastAsia="Times New Roman" w:hAnsi="Times New Roman" w:cs="Times New Roman"/>
-        </w:rPr>
-      </w:pPr>
-    </w:p>
-    <w:p>
-      <w:pPr>
-        <w:ind w:firstLine="180"/>
-        <w:rPr>
-          <w:rFonts w:ascii="Times New Roman" w:eastAsia="Times New Roman" w:hAnsi="Times New Roman" w:cs="Times New Roman"/>
-        </w:rPr>
-      </w:pPr>
-    </w:p>
-    <w:p>
-      <w:pPr>
-        <w:ind w:firstLine="180"/>
-        <w:rPr>
-          <w:rFonts w:ascii="Times New Roman" w:eastAsia="Times New Roman" w:hAnsi="Times New Roman" w:cs="Times New Roman"/>
-        </w:rPr>
-      </w:pPr>
-    </w:p>
-    <w:p>
-      <w:pPr>
-        <w:ind w:firstLine="180"/>
-        <w:rPr>
-          <w:rFonts w:ascii="Times New Roman" w:eastAsia="Times New Roman" w:hAnsi="Times New Roman" w:cs="Times New Roman"/>
-        </w:rPr>
-      </w:pPr>
-    </w:p>
-    <w:p>
-      <w:pPr>
-        <w:ind w:firstLine="180"/>
-        <w:rPr>
-          <w:rFonts w:ascii="Times New Roman" w:eastAsia="Times New Roman" w:hAnsi="Times New Roman" w:cs="Times New Roman"/>
-        </w:rPr>
-      </w:pPr>
-    </w:p>
-    <w:p>
-      <w:pPr>
-        <w:ind w:firstLine="180"/>
-        <w:rPr>
-          <w:rFonts w:ascii="Times New Roman" w:eastAsia="Times New Roman" w:hAnsi="Times New Roman" w:cs="Times New Roman"/>
-        </w:rPr>
-      </w:pPr>
-    </w:p>
-    <w:p>
-      <w:pPr>
-        <w:ind w:firstLine="180"/>
-        <w:rPr>
-          <w:rFonts w:ascii="Times New Roman" w:eastAsia="Times New Roman" w:hAnsi="Times New Roman" w:cs="Times New Roman"/>
-        </w:rPr>
-      </w:pPr>
-    </w:p>
-    <w:p>
-      <w:pPr>
-        <w:ind w:firstLine="180"/>
-        <w:rPr>
-          <w:rFonts w:ascii="Times New Roman" w:eastAsia="Times New Roman" w:hAnsi="Times New Roman" w:cs="Times New Roman"/>
-        </w:rPr>
-      </w:pPr>
-    </w:p>
-    <w:p>
-      <w:pPr>
-        <w:ind w:firstLine="180"/>
-        <w:rPr>
-          <w:rFonts w:ascii="Times New Roman" w:eastAsia="Times New Roman" w:hAnsi="Times New Roman" w:cs="Times New Roman"/>
-        </w:rPr>
-      </w:pPr>
-    </w:p>
-    <w:p>
-      <w:pPr>
-        <w:ind w:firstLine="180"/>
-        <w:rPr>
-          <w:rFonts w:ascii="Times New Roman" w:eastAsia="Times New Roman" w:hAnsi="Times New Roman" w:cs="Times New Roman"/>
-        </w:rPr>
-      </w:pPr>
-    </w:p>
-    <w:p>
-      <w:pPr>
-        <w:ind w:firstLine="180"/>
-        <w:rPr>
-          <w:rFonts w:ascii="Times New Roman" w:eastAsia="Times New Roman" w:hAnsi="Times New Roman" w:cs="Times New Roman"/>
-        </w:rPr>
-      </w:pPr>
-      <w:r>
-        <w:rPr>
-          <w:rFonts w:ascii="Times New Roman" w:eastAsia="Times New Roman" w:hAnsi="Times New Roman" w:cs="Times New Roman"/>
-        </w:rPr>
-        <w:lastRenderedPageBreak/>
-        <w:t xml:space="preserve">b. YOUR project </w:t>
-      </w:r>
-      <w:r>
-        <w:rPr>
-          <w:rFonts w:ascii="Times New Roman" w:eastAsia="Times New Roman" w:hAnsi="Times New Roman" w:cs="Times New Roman"/>
-        </w:rPr>
-        <w:t>showing postman showing one record with a get request</w:t>
-      </w:r>
-      <w:r>
-        <w:rPr>
-          <w:rFonts w:ascii="Times New Roman" w:eastAsia="Times New Roman" w:hAnsi="Times New Roman" w:cs="Times New Roman"/>
-        </w:rPr>
-        <w:t xml:space="preserve"> </w:t>
-      </w:r>
-    </w:p>
-    <w:p>
-      <w:pPr>
-        <w:ind w:firstLine="180"/>
-        <w:rPr>
-          <w:rFonts w:ascii="Times New Roman" w:eastAsia="Times New Roman" w:hAnsi="Times New Roman" w:cs="Times New Roman"/>
-        </w:rPr>
-      </w:pPr>
-    </w:p>
-    <w:p>
-      <w:pPr>
-        <w:ind w:firstLine="180"/>
-        <w:rPr>
-          <w:rFonts w:ascii="Times New Roman" w:eastAsia="Times New Roman" w:hAnsi="Times New Roman" w:cs="Times New Roman"/>
-        </w:rPr>
-      </w:pPr>
-      <w:r>
-        <w:rPr>
-          <w:rFonts w:ascii="Times New Roman" w:eastAsia="Times New Roman" w:hAnsi="Times New Roman" w:cs="Times New Roman"/>
+        <w:pStyle w:val="Default"/>
+        <w:numPr>
+          <w:ilvl w:val="1"/>
+          <w:numId w:val="1"/>
+        </w:numPr>
+      </w:pPr>
+    </w:p>
+    <w:p>
+      <w:pPr>
+        <w:pStyle w:val="Default"/>
+        <w:numPr>
+          <w:ilvl w:val="1"/>
+          <w:numId w:val="1"/>
+        </w:numPr>
+      </w:pPr>
+    </w:p>
+    <w:p>
+      <w:pPr>
+        <w:pStyle w:val="Default"/>
+        <w:numPr>
+          <w:ilvl w:val="1"/>
+          <w:numId w:val="1"/>
+        </w:numPr>
+      </w:pPr>
+      <w:r>
+        <w:rPr>
+          <w:i/>
+          <w:iCs/>
+        </w:rPr>
+        <w:t xml:space="preserve">b. </w:t>
+      </w:r>
+      <w:r>
+        <w:rPr>
+          <w:b/>
+          <w:bCs/>
+          <w:i/>
+          <w:iCs/>
+        </w:rPr>
+        <w:t xml:space="preserve">YOUR </w:t>
+      </w:r>
+      <w:r>
+        <w:rPr>
+          <w:i/>
+          <w:iCs/>
+        </w:rPr>
+        <w:t xml:space="preserve">project showing postman showing one record with a get request: </w:t>
+      </w:r>
+    </w:p>
+    <w:p>
+      <w:pPr>
+        <w:pStyle w:val="Default"/>
+        <w:numPr>
+          <w:ilvl w:val="1"/>
+          <w:numId w:val="1"/>
+        </w:numPr>
+      </w:pPr>
+    </w:p>
+    <w:p>
+      <w:pPr>
+        <w:pStyle w:val="Default"/>
+        <w:numPr>
+          <w:ilvl w:val="1"/>
+          <w:numId w:val="1"/>
+        </w:numPr>
+      </w:pPr>
+      <w:r>
+        <w:rPr>
           <w:noProof/>
         </w:rPr>
         <w:drawing>
-          <wp:inline distT="0" distB="0" distL="0" distR="0" wp14:anchorId="72FC037A" wp14:editId="23C5D7D0">
-            <wp:extent cx="5943600" cy="2340610"/>
+          <wp:inline distT="0" distB="0" distL="0" distR="0" wp14:anchorId="1328C59B" wp14:editId="70BD4DF5">
+            <wp:extent cx="5731510" cy="1402080"/>
             <wp:effectExtent l="0" t="0" r="0" b="0"/>
-            <wp:docPr id="2" name="Picture 2" descr="Graphical user interface, text, application, email&#10;&#10;Description automatically generated"/>
+            <wp:docPr id="9" name="Picture 9" descr="Graphical user interface, text, application&#10;&#10;Description automatically generated"/>
             <wp:cNvGraphicFramePr>
               <a:graphicFrameLocks xmlns:a="http://schemas.openxmlformats.org/drawingml/2006/main" noChangeAspect="1"/>
             </wp:cNvGraphicFramePr>
@@ -386,7 +287,7 @@
               <a:graphicData uri="http://schemas.openxmlformats.org/drawingml/2006/picture">
                 <pic:pic xmlns:pic="http://schemas.openxmlformats.org/drawingml/2006/picture">
                   <pic:nvPicPr>
-                    <pic:cNvPr id="2" name="Picture 2" descr="Graphical user interface, text, application, email&#10;&#10;Description automatically generated"/>
+                    <pic:cNvPr id="9" name="Picture 9" descr="Graphical user interface, text, application&#10;&#10;Description automatically generated"/>
                     <pic:cNvPicPr/>
                   </pic:nvPicPr>
                   <pic:blipFill>
@@ -404,7 +305,7 @@
                   <pic:spPr>
                     <a:xfrm>
                       <a:off x="0" y="0"/>
-                      <a:ext cx="5943600" cy="2340610"/>
+                      <a:ext cx="5731510" cy="1402080"/>
                     </a:xfrm>
                     <a:prstGeom prst="rect">
                       <a:avLst/>
@@ -419,74 +320,31 @@
     </w:p>
     <w:p>
       <w:pPr>
-        <w:ind w:firstLine="180"/>
-        <w:rPr>
-          <w:rFonts w:ascii="Times New Roman" w:eastAsia="Times New Roman" w:hAnsi="Times New Roman" w:cs="Times New Roman"/>
-        </w:rPr>
-      </w:pPr>
-    </w:p>
-    <w:p>
-      <w:pPr>
-        <w:ind w:firstLine="180"/>
-        <w:rPr>
-          <w:rFonts w:ascii="Times New Roman" w:eastAsia="Times New Roman" w:hAnsi="Times New Roman" w:cs="Times New Roman"/>
-        </w:rPr>
-      </w:pPr>
-      <w:r>
-        <w:rPr>
-          <w:rFonts w:ascii="Times New Roman" w:eastAsia="Times New Roman" w:hAnsi="Times New Roman" w:cs="Times New Roman"/>
-        </w:rPr>
-        <w:t xml:space="preserve">c. YOUR project </w:t>
-      </w:r>
-      <w:r>
-        <w:rPr>
-          <w:rFonts w:ascii="Times New Roman" w:eastAsia="Times New Roman" w:hAnsi="Times New Roman" w:cs="Times New Roman"/>
-        </w:rPr>
-        <w:t>showing postman creating a record by showing the post request and the results in the record listing</w:t>
-      </w:r>
-    </w:p>
-    <w:p>
-      <w:pPr>
-        <w:ind w:firstLine="180"/>
-        <w:rPr>
-          <w:rFonts w:ascii="Times New Roman" w:eastAsia="Times New Roman" w:hAnsi="Times New Roman" w:cs="Times New Roman"/>
-        </w:rPr>
-      </w:pPr>
-    </w:p>
-    <w:p>
-      <w:pPr>
-        <w:ind w:firstLine="180"/>
-        <w:rPr>
-          <w:rFonts w:ascii="Times New Roman" w:eastAsia="Times New Roman" w:hAnsi="Times New Roman" w:cs="Times New Roman"/>
+        <w:autoSpaceDE w:val="0"/>
+        <w:autoSpaceDN w:val="0"/>
+        <w:adjustRightInd w:val="0"/>
+        <w:spacing w:after="0" w:line="240" w:lineRule="auto"/>
+        <w:rPr>
+          <w:rFonts w:ascii="Calibri" w:hAnsi="Calibri" w:cs="Calibri"/>
+          <w:color w:val="000000"/>
+          <w:sz w:val="24"/>
+          <w:szCs w:val="24"/>
+        </w:rPr>
+      </w:pPr>
+      <w:r>
+        <w:rPr>
+          <w:rFonts w:ascii="Calibri" w:hAnsi="Calibri" w:cs="Calibri"/>
           <w:noProof/>
-        </w:rPr>
-      </w:pPr>
-    </w:p>
-    <w:p>
-      <w:pPr>
-        <w:rPr>
-          <w:rFonts w:ascii="Times New Roman" w:eastAsia="Times New Roman" w:hAnsi="Times New Roman" w:cs="Times New Roman"/>
-        </w:rPr>
-      </w:pPr>
-    </w:p>
-    <w:p>
-      <w:pPr>
-        <w:ind w:firstLine="180"/>
-        <w:rPr>
-          <w:rFonts w:ascii="Times New Roman" w:eastAsia="Times New Roman" w:hAnsi="Times New Roman" w:cs="Times New Roman"/>
-        </w:rPr>
-      </w:pPr>
-    </w:p>
-    <w:p>
-      <w:r>
-        <w:rPr>
-          <w:noProof/>
-        </w:rPr>
+          <w:color w:val="000000"/>
+          <w:sz w:val="24"/>
+          <w:szCs w:val="24"/>
+        </w:rPr>
+        <w:lastRenderedPageBreak/>
         <w:drawing>
-          <wp:inline distT="0" distB="0" distL="0" distR="0" wp14:anchorId="6B559CF2" wp14:editId="234C3293">
-            <wp:extent cx="5943600" cy="3326130"/>
-            <wp:effectExtent l="0" t="0" r="0" b="1270"/>
-            <wp:docPr id="3" name="Picture 3" descr="Graphical user interface, website&#10;&#10;Description automatically generated"/>
+          <wp:inline distT="0" distB="0" distL="0" distR="0" wp14:anchorId="58A0B7FD" wp14:editId="62AF21D3">
+            <wp:extent cx="5731510" cy="3190875"/>
+            <wp:effectExtent l="0" t="0" r="0" b="0"/>
+            <wp:docPr id="11" name="Picture 11" descr="Graphical user interface, application, website&#10;&#10;Description automatically generated"/>
             <wp:cNvGraphicFramePr>
               <a:graphicFrameLocks xmlns:a="http://schemas.openxmlformats.org/drawingml/2006/main" noChangeAspect="1"/>
             </wp:cNvGraphicFramePr>
@@ -494,7 +352,7 @@
               <a:graphicData uri="http://schemas.openxmlformats.org/drawingml/2006/picture">
                 <pic:pic xmlns:pic="http://schemas.openxmlformats.org/drawingml/2006/picture">
                   <pic:nvPicPr>
-                    <pic:cNvPr id="3" name="Picture 3" descr="Graphical user interface, website&#10;&#10;Description automatically generated"/>
+                    <pic:cNvPr id="11" name="Picture 11" descr="Graphical user interface, application, website&#10;&#10;Description automatically generated"/>
                     <pic:cNvPicPr/>
                   </pic:nvPicPr>
                   <pic:blipFill>
@@ -512,7 +370,7 @@
                   <pic:spPr>
                     <a:xfrm>
                       <a:off x="0" y="0"/>
-                      <a:ext cx="5943600" cy="3326130"/>
+                      <a:ext cx="5731510" cy="3190875"/>
                     </a:xfrm>
                     <a:prstGeom prst="rect">
                       <a:avLst/>
@@ -525,14 +383,1005 @@
         </w:drawing>
       </w:r>
     </w:p>
+    <w:p>
+      <w:pPr>
+        <w:numPr>
+          <w:ilvl w:val="1"/>
+          <w:numId w:val="2"/>
+        </w:numPr>
+        <w:autoSpaceDE w:val="0"/>
+        <w:autoSpaceDN w:val="0"/>
+        <w:adjustRightInd w:val="0"/>
+        <w:spacing w:after="10" w:line="240" w:lineRule="auto"/>
+        <w:rPr>
+          <w:rFonts w:ascii="Calibri" w:hAnsi="Calibri" w:cs="Calibri"/>
+          <w:color w:val="000000"/>
+          <w:sz w:val="24"/>
+          <w:szCs w:val="24"/>
+        </w:rPr>
+      </w:pPr>
+    </w:p>
+    <w:p>
+      <w:pPr>
+        <w:numPr>
+          <w:ilvl w:val="1"/>
+          <w:numId w:val="2"/>
+        </w:numPr>
+        <w:autoSpaceDE w:val="0"/>
+        <w:autoSpaceDN w:val="0"/>
+        <w:adjustRightInd w:val="0"/>
+        <w:spacing w:after="10" w:line="240" w:lineRule="auto"/>
+        <w:rPr>
+          <w:rFonts w:ascii="Calibri" w:hAnsi="Calibri" w:cs="Calibri"/>
+          <w:color w:val="000000"/>
+          <w:sz w:val="24"/>
+          <w:szCs w:val="24"/>
+        </w:rPr>
+      </w:pPr>
+      <w:r>
+        <w:rPr>
+          <w:rFonts w:ascii="Calibri" w:hAnsi="Calibri" w:cs="Calibri"/>
+          <w:i/>
+          <w:iCs/>
+          <w:color w:val="000000"/>
+          <w:sz w:val="24"/>
+          <w:szCs w:val="24"/>
+        </w:rPr>
+        <w:t xml:space="preserve">c. </w:t>
+      </w:r>
+      <w:r>
+        <w:rPr>
+          <w:rFonts w:ascii="Calibri" w:hAnsi="Calibri" w:cs="Calibri"/>
+          <w:b/>
+          <w:bCs/>
+          <w:i/>
+          <w:iCs/>
+          <w:color w:val="000000"/>
+          <w:sz w:val="24"/>
+          <w:szCs w:val="24"/>
+        </w:rPr>
+        <w:t xml:space="preserve">YOUR </w:t>
+      </w:r>
+      <w:r>
+        <w:rPr>
+          <w:rFonts w:ascii="Calibri" w:hAnsi="Calibri" w:cs="Calibri"/>
+          <w:i/>
+          <w:iCs/>
+          <w:color w:val="000000"/>
+          <w:sz w:val="24"/>
+          <w:szCs w:val="24"/>
+        </w:rPr>
+        <w:t xml:space="preserve">project showing postman creating a record by showing the post request and the results in the record listing </w:t>
+      </w:r>
+    </w:p>
+    <w:p>
+      <w:pPr>
+        <w:numPr>
+          <w:ilvl w:val="1"/>
+          <w:numId w:val="2"/>
+        </w:numPr>
+        <w:autoSpaceDE w:val="0"/>
+        <w:autoSpaceDN w:val="0"/>
+        <w:adjustRightInd w:val="0"/>
+        <w:spacing w:after="10" w:line="240" w:lineRule="auto"/>
+        <w:rPr>
+          <w:rFonts w:ascii="Calibri" w:hAnsi="Calibri" w:cs="Calibri"/>
+          <w:color w:val="000000"/>
+          <w:sz w:val="24"/>
+          <w:szCs w:val="24"/>
+        </w:rPr>
+      </w:pPr>
+    </w:p>
+    <w:p>
+      <w:pPr>
+        <w:numPr>
+          <w:ilvl w:val="1"/>
+          <w:numId w:val="2"/>
+        </w:numPr>
+        <w:autoSpaceDE w:val="0"/>
+        <w:autoSpaceDN w:val="0"/>
+        <w:adjustRightInd w:val="0"/>
+        <w:spacing w:after="10" w:line="240" w:lineRule="auto"/>
+        <w:rPr>
+          <w:rFonts w:ascii="Calibri" w:hAnsi="Calibri" w:cs="Calibri"/>
+          <w:color w:val="000000"/>
+          <w:sz w:val="24"/>
+          <w:szCs w:val="24"/>
+        </w:rPr>
+      </w:pPr>
+    </w:p>
+    <w:p>
+      <w:pPr>
+        <w:numPr>
+          <w:ilvl w:val="1"/>
+          <w:numId w:val="2"/>
+        </w:numPr>
+        <w:autoSpaceDE w:val="0"/>
+        <w:autoSpaceDN w:val="0"/>
+        <w:adjustRightInd w:val="0"/>
+        <w:spacing w:after="10" w:line="240" w:lineRule="auto"/>
+        <w:rPr>
+          <w:rFonts w:ascii="Calibri" w:hAnsi="Calibri" w:cs="Calibri"/>
+          <w:color w:val="000000"/>
+          <w:sz w:val="24"/>
+          <w:szCs w:val="24"/>
+        </w:rPr>
+      </w:pPr>
+    </w:p>
+    <w:p>
+      <w:pPr>
+        <w:autoSpaceDE w:val="0"/>
+        <w:autoSpaceDN w:val="0"/>
+        <w:adjustRightInd w:val="0"/>
+        <w:spacing w:after="10" w:line="240" w:lineRule="auto"/>
+        <w:rPr>
+          <w:rFonts w:ascii="Calibri" w:hAnsi="Calibri" w:cs="Calibri"/>
+          <w:color w:val="000000"/>
+          <w:sz w:val="24"/>
+          <w:szCs w:val="24"/>
+        </w:rPr>
+      </w:pPr>
+    </w:p>
+    <w:p>
+      <w:pPr>
+        <w:autoSpaceDE w:val="0"/>
+        <w:autoSpaceDN w:val="0"/>
+        <w:adjustRightInd w:val="0"/>
+        <w:spacing w:after="10" w:line="240" w:lineRule="auto"/>
+        <w:rPr>
+          <w:rFonts w:ascii="Calibri" w:hAnsi="Calibri" w:cs="Calibri"/>
+          <w:color w:val="000000"/>
+          <w:sz w:val="24"/>
+          <w:szCs w:val="24"/>
+        </w:rPr>
+      </w:pPr>
+    </w:p>
+    <w:p>
+      <w:pPr>
+        <w:autoSpaceDE w:val="0"/>
+        <w:autoSpaceDN w:val="0"/>
+        <w:adjustRightInd w:val="0"/>
+        <w:spacing w:after="10" w:line="240" w:lineRule="auto"/>
+        <w:rPr>
+          <w:rFonts w:ascii="Calibri" w:hAnsi="Calibri" w:cs="Calibri"/>
+          <w:color w:val="000000"/>
+          <w:sz w:val="24"/>
+          <w:szCs w:val="24"/>
+        </w:rPr>
+      </w:pPr>
+    </w:p>
+    <w:p>
+      <w:pPr>
+        <w:autoSpaceDE w:val="0"/>
+        <w:autoSpaceDN w:val="0"/>
+        <w:adjustRightInd w:val="0"/>
+        <w:spacing w:after="10" w:line="240" w:lineRule="auto"/>
+        <w:rPr>
+          <w:rFonts w:ascii="Calibri" w:hAnsi="Calibri" w:cs="Calibri"/>
+          <w:color w:val="000000"/>
+          <w:sz w:val="24"/>
+          <w:szCs w:val="24"/>
+        </w:rPr>
+      </w:pPr>
+    </w:p>
+    <w:p>
+      <w:pPr>
+        <w:autoSpaceDE w:val="0"/>
+        <w:autoSpaceDN w:val="0"/>
+        <w:adjustRightInd w:val="0"/>
+        <w:spacing w:after="10" w:line="240" w:lineRule="auto"/>
+        <w:rPr>
+          <w:rFonts w:ascii="Calibri" w:hAnsi="Calibri" w:cs="Calibri"/>
+          <w:color w:val="000000"/>
+          <w:sz w:val="24"/>
+          <w:szCs w:val="24"/>
+        </w:rPr>
+      </w:pPr>
+    </w:p>
+    <w:p>
+      <w:pPr>
+        <w:autoSpaceDE w:val="0"/>
+        <w:autoSpaceDN w:val="0"/>
+        <w:adjustRightInd w:val="0"/>
+        <w:spacing w:after="10" w:line="240" w:lineRule="auto"/>
+        <w:rPr>
+          <w:rFonts w:ascii="Calibri" w:hAnsi="Calibri" w:cs="Calibri"/>
+          <w:color w:val="000000"/>
+          <w:sz w:val="24"/>
+          <w:szCs w:val="24"/>
+        </w:rPr>
+      </w:pPr>
+    </w:p>
+    <w:p>
+      <w:pPr>
+        <w:autoSpaceDE w:val="0"/>
+        <w:autoSpaceDN w:val="0"/>
+        <w:adjustRightInd w:val="0"/>
+        <w:spacing w:after="10" w:line="240" w:lineRule="auto"/>
+        <w:rPr>
+          <w:rFonts w:ascii="Calibri" w:hAnsi="Calibri" w:cs="Calibri"/>
+          <w:color w:val="000000"/>
+          <w:sz w:val="24"/>
+          <w:szCs w:val="24"/>
+        </w:rPr>
+      </w:pPr>
+    </w:p>
+    <w:p>
+      <w:pPr>
+        <w:autoSpaceDE w:val="0"/>
+        <w:autoSpaceDN w:val="0"/>
+        <w:adjustRightInd w:val="0"/>
+        <w:spacing w:after="10" w:line="240" w:lineRule="auto"/>
+        <w:rPr>
+          <w:rFonts w:ascii="Calibri" w:hAnsi="Calibri" w:cs="Calibri"/>
+          <w:color w:val="000000"/>
+          <w:sz w:val="24"/>
+          <w:szCs w:val="24"/>
+        </w:rPr>
+      </w:pPr>
+    </w:p>
+    <w:p>
+      <w:pPr>
+        <w:autoSpaceDE w:val="0"/>
+        <w:autoSpaceDN w:val="0"/>
+        <w:adjustRightInd w:val="0"/>
+        <w:spacing w:after="10" w:line="240" w:lineRule="auto"/>
+        <w:rPr>
+          <w:rFonts w:ascii="Calibri" w:hAnsi="Calibri" w:cs="Calibri"/>
+          <w:color w:val="000000"/>
+          <w:sz w:val="24"/>
+          <w:szCs w:val="24"/>
+        </w:rPr>
+      </w:pPr>
+    </w:p>
+    <w:p>
+      <w:pPr>
+        <w:autoSpaceDE w:val="0"/>
+        <w:autoSpaceDN w:val="0"/>
+        <w:adjustRightInd w:val="0"/>
+        <w:spacing w:after="10" w:line="240" w:lineRule="auto"/>
+        <w:rPr>
+          <w:rFonts w:ascii="Calibri" w:hAnsi="Calibri" w:cs="Calibri"/>
+          <w:color w:val="000000"/>
+          <w:sz w:val="24"/>
+          <w:szCs w:val="24"/>
+        </w:rPr>
+      </w:pPr>
+    </w:p>
+    <w:p>
+      <w:pPr>
+        <w:autoSpaceDE w:val="0"/>
+        <w:autoSpaceDN w:val="0"/>
+        <w:adjustRightInd w:val="0"/>
+        <w:spacing w:after="10" w:line="240" w:lineRule="auto"/>
+        <w:rPr>
+          <w:rFonts w:ascii="Calibri" w:hAnsi="Calibri" w:cs="Calibri"/>
+          <w:color w:val="000000"/>
+          <w:sz w:val="24"/>
+          <w:szCs w:val="24"/>
+        </w:rPr>
+      </w:pPr>
+    </w:p>
+    <w:p>
+      <w:pPr>
+        <w:autoSpaceDE w:val="0"/>
+        <w:autoSpaceDN w:val="0"/>
+        <w:adjustRightInd w:val="0"/>
+        <w:spacing w:after="10" w:line="240" w:lineRule="auto"/>
+        <w:rPr>
+          <w:rFonts w:ascii="Calibri" w:hAnsi="Calibri" w:cs="Calibri"/>
+          <w:color w:val="000000"/>
+          <w:sz w:val="24"/>
+          <w:szCs w:val="24"/>
+        </w:rPr>
+      </w:pPr>
+    </w:p>
+    <w:p>
+      <w:pPr>
+        <w:autoSpaceDE w:val="0"/>
+        <w:autoSpaceDN w:val="0"/>
+        <w:adjustRightInd w:val="0"/>
+        <w:spacing w:after="10" w:line="240" w:lineRule="auto"/>
+        <w:rPr>
+          <w:rFonts w:ascii="Calibri" w:hAnsi="Calibri" w:cs="Calibri"/>
+          <w:color w:val="000000"/>
+          <w:sz w:val="24"/>
+          <w:szCs w:val="24"/>
+        </w:rPr>
+      </w:pPr>
+    </w:p>
+    <w:p>
+      <w:pPr>
+        <w:autoSpaceDE w:val="0"/>
+        <w:autoSpaceDN w:val="0"/>
+        <w:adjustRightInd w:val="0"/>
+        <w:spacing w:after="10" w:line="240" w:lineRule="auto"/>
+        <w:rPr>
+          <w:rFonts w:ascii="Calibri" w:hAnsi="Calibri" w:cs="Calibri"/>
+          <w:color w:val="000000"/>
+          <w:sz w:val="24"/>
+          <w:szCs w:val="24"/>
+        </w:rPr>
+      </w:pPr>
+    </w:p>
+    <w:p>
+      <w:pPr>
+        <w:autoSpaceDE w:val="0"/>
+        <w:autoSpaceDN w:val="0"/>
+        <w:adjustRightInd w:val="0"/>
+        <w:spacing w:after="10" w:line="240" w:lineRule="auto"/>
+        <w:rPr>
+          <w:rFonts w:ascii="Calibri" w:hAnsi="Calibri" w:cs="Calibri"/>
+          <w:color w:val="000000"/>
+          <w:sz w:val="24"/>
+          <w:szCs w:val="24"/>
+        </w:rPr>
+      </w:pPr>
+    </w:p>
+    <w:p>
+      <w:pPr>
+        <w:autoSpaceDE w:val="0"/>
+        <w:autoSpaceDN w:val="0"/>
+        <w:adjustRightInd w:val="0"/>
+        <w:spacing w:after="10" w:line="240" w:lineRule="auto"/>
+        <w:rPr>
+          <w:rFonts w:ascii="Calibri" w:hAnsi="Calibri" w:cs="Calibri"/>
+          <w:color w:val="000000"/>
+          <w:sz w:val="24"/>
+          <w:szCs w:val="24"/>
+        </w:rPr>
+      </w:pPr>
+    </w:p>
+    <w:p>
+      <w:pPr>
+        <w:autoSpaceDE w:val="0"/>
+        <w:autoSpaceDN w:val="0"/>
+        <w:adjustRightInd w:val="0"/>
+        <w:spacing w:after="10" w:line="240" w:lineRule="auto"/>
+        <w:rPr>
+          <w:rFonts w:ascii="Calibri" w:hAnsi="Calibri" w:cs="Calibri"/>
+          <w:color w:val="000000"/>
+          <w:sz w:val="24"/>
+          <w:szCs w:val="24"/>
+        </w:rPr>
+      </w:pPr>
+    </w:p>
+    <w:p>
+      <w:pPr>
+        <w:autoSpaceDE w:val="0"/>
+        <w:autoSpaceDN w:val="0"/>
+        <w:adjustRightInd w:val="0"/>
+        <w:spacing w:after="10" w:line="240" w:lineRule="auto"/>
+        <w:rPr>
+          <w:rFonts w:ascii="Calibri" w:hAnsi="Calibri" w:cs="Calibri"/>
+          <w:color w:val="000000"/>
+          <w:sz w:val="24"/>
+          <w:szCs w:val="24"/>
+        </w:rPr>
+      </w:pPr>
+    </w:p>
+    <w:p>
+      <w:pPr>
+        <w:autoSpaceDE w:val="0"/>
+        <w:autoSpaceDN w:val="0"/>
+        <w:adjustRightInd w:val="0"/>
+        <w:spacing w:after="10" w:line="240" w:lineRule="auto"/>
+        <w:rPr>
+          <w:rFonts w:ascii="Calibri" w:hAnsi="Calibri" w:cs="Calibri"/>
+          <w:color w:val="000000"/>
+          <w:sz w:val="24"/>
+          <w:szCs w:val="24"/>
+        </w:rPr>
+      </w:pPr>
+    </w:p>
+    <w:p>
+      <w:pPr>
+        <w:autoSpaceDE w:val="0"/>
+        <w:autoSpaceDN w:val="0"/>
+        <w:adjustRightInd w:val="0"/>
+        <w:spacing w:after="10" w:line="240" w:lineRule="auto"/>
+        <w:rPr>
+          <w:rFonts w:ascii="Calibri" w:hAnsi="Calibri" w:cs="Calibri"/>
+          <w:color w:val="000000"/>
+          <w:sz w:val="24"/>
+          <w:szCs w:val="24"/>
+        </w:rPr>
+      </w:pPr>
+    </w:p>
+    <w:p>
+      <w:pPr>
+        <w:autoSpaceDE w:val="0"/>
+        <w:autoSpaceDN w:val="0"/>
+        <w:adjustRightInd w:val="0"/>
+        <w:spacing w:after="10" w:line="240" w:lineRule="auto"/>
+        <w:rPr>
+          <w:rFonts w:ascii="Calibri" w:hAnsi="Calibri" w:cs="Calibri"/>
+          <w:color w:val="000000"/>
+          <w:sz w:val="24"/>
+          <w:szCs w:val="24"/>
+        </w:rPr>
+      </w:pPr>
+    </w:p>
+    <w:p>
+      <w:pPr>
+        <w:autoSpaceDE w:val="0"/>
+        <w:autoSpaceDN w:val="0"/>
+        <w:adjustRightInd w:val="0"/>
+        <w:spacing w:after="10" w:line="240" w:lineRule="auto"/>
+        <w:rPr>
+          <w:rFonts w:ascii="Calibri" w:hAnsi="Calibri" w:cs="Calibri"/>
+          <w:color w:val="000000"/>
+          <w:sz w:val="24"/>
+          <w:szCs w:val="24"/>
+        </w:rPr>
+      </w:pPr>
+    </w:p>
+    <w:p>
+      <w:pPr>
+        <w:autoSpaceDE w:val="0"/>
+        <w:autoSpaceDN w:val="0"/>
+        <w:adjustRightInd w:val="0"/>
+        <w:spacing w:after="10" w:line="240" w:lineRule="auto"/>
+        <w:rPr>
+          <w:rFonts w:ascii="Calibri" w:hAnsi="Calibri" w:cs="Calibri"/>
+          <w:color w:val="000000"/>
+          <w:sz w:val="24"/>
+          <w:szCs w:val="24"/>
+        </w:rPr>
+      </w:pPr>
+    </w:p>
+    <w:p>
+      <w:pPr>
+        <w:autoSpaceDE w:val="0"/>
+        <w:autoSpaceDN w:val="0"/>
+        <w:adjustRightInd w:val="0"/>
+        <w:spacing w:after="10" w:line="240" w:lineRule="auto"/>
+        <w:rPr>
+          <w:rFonts w:ascii="Calibri" w:hAnsi="Calibri" w:cs="Calibri"/>
+          <w:color w:val="000000"/>
+          <w:sz w:val="24"/>
+          <w:szCs w:val="24"/>
+        </w:rPr>
+      </w:pPr>
+    </w:p>
+    <w:p>
+      <w:pPr>
+        <w:numPr>
+          <w:ilvl w:val="1"/>
+          <w:numId w:val="2"/>
+        </w:numPr>
+        <w:autoSpaceDE w:val="0"/>
+        <w:autoSpaceDN w:val="0"/>
+        <w:adjustRightInd w:val="0"/>
+        <w:spacing w:after="10" w:line="240" w:lineRule="auto"/>
+        <w:rPr>
+          <w:rFonts w:ascii="Calibri" w:hAnsi="Calibri" w:cs="Calibri"/>
+          <w:color w:val="000000"/>
+          <w:sz w:val="24"/>
+          <w:szCs w:val="24"/>
+        </w:rPr>
+      </w:pPr>
+      <w:r>
+        <w:rPr>
+          <w:rFonts w:ascii="Calibri" w:hAnsi="Calibri" w:cs="Calibri"/>
+          <w:i/>
+          <w:iCs/>
+          <w:color w:val="000000"/>
+          <w:sz w:val="24"/>
+          <w:szCs w:val="24"/>
+        </w:rPr>
+        <w:t xml:space="preserve">d. </w:t>
+      </w:r>
+      <w:r>
+        <w:rPr>
+          <w:rFonts w:ascii="Calibri" w:hAnsi="Calibri" w:cs="Calibri"/>
+          <w:b/>
+          <w:bCs/>
+          <w:i/>
+          <w:iCs/>
+          <w:color w:val="000000"/>
+          <w:sz w:val="24"/>
+          <w:szCs w:val="24"/>
+        </w:rPr>
+        <w:t xml:space="preserve">YOUR </w:t>
+      </w:r>
+      <w:r>
+        <w:rPr>
+          <w:rFonts w:ascii="Calibri" w:hAnsi="Calibri" w:cs="Calibri"/>
+          <w:i/>
+          <w:iCs/>
+          <w:color w:val="000000"/>
+          <w:sz w:val="24"/>
+          <w:szCs w:val="24"/>
+        </w:rPr>
+        <w:t xml:space="preserve">project showing postman edit a record by showing the put request and the results in the record listing </w:t>
+      </w:r>
+    </w:p>
+    <w:p>
+      <w:pPr>
+        <w:autoSpaceDE w:val="0"/>
+        <w:autoSpaceDN w:val="0"/>
+        <w:adjustRightInd w:val="0"/>
+        <w:spacing w:after="0" w:line="240" w:lineRule="auto"/>
+        <w:rPr>
+          <w:rFonts w:ascii="Calibri" w:hAnsi="Calibri" w:cs="Calibri"/>
+          <w:color w:val="000000"/>
+          <w:sz w:val="24"/>
+          <w:szCs w:val="24"/>
+        </w:rPr>
+      </w:pPr>
+    </w:p>
+    <w:p>
+      <w:pPr>
+        <w:autoSpaceDE w:val="0"/>
+        <w:autoSpaceDN w:val="0"/>
+        <w:adjustRightInd w:val="0"/>
+        <w:spacing w:after="0" w:line="240" w:lineRule="auto"/>
+        <w:rPr>
+          <w:rFonts w:ascii="Calibri" w:hAnsi="Calibri" w:cs="Calibri"/>
+          <w:color w:val="000000"/>
+          <w:sz w:val="24"/>
+          <w:szCs w:val="24"/>
+        </w:rPr>
+      </w:pPr>
+    </w:p>
+    <w:p>
+      <w:pPr>
+        <w:autoSpaceDE w:val="0"/>
+        <w:autoSpaceDN w:val="0"/>
+        <w:adjustRightInd w:val="0"/>
+        <w:spacing w:after="0" w:line="240" w:lineRule="auto"/>
+        <w:rPr>
+          <w:rFonts w:ascii="Calibri" w:hAnsi="Calibri" w:cs="Calibri"/>
+          <w:color w:val="000000"/>
+          <w:sz w:val="24"/>
+          <w:szCs w:val="24"/>
+        </w:rPr>
+      </w:pPr>
+    </w:p>
+    <w:p>
+      <w:pPr>
+        <w:numPr>
+          <w:ilvl w:val="1"/>
+          <w:numId w:val="2"/>
+        </w:numPr>
+        <w:autoSpaceDE w:val="0"/>
+        <w:autoSpaceDN w:val="0"/>
+        <w:adjustRightInd w:val="0"/>
+        <w:spacing w:after="0" w:line="240" w:lineRule="auto"/>
+        <w:rPr>
+          <w:rFonts w:ascii="Calibri" w:hAnsi="Calibri" w:cs="Calibri"/>
+          <w:color w:val="000000"/>
+          <w:sz w:val="24"/>
+          <w:szCs w:val="24"/>
+        </w:rPr>
+      </w:pPr>
+    </w:p>
+    <w:p>
+      <w:pPr>
+        <w:numPr>
+          <w:ilvl w:val="1"/>
+          <w:numId w:val="2"/>
+        </w:numPr>
+        <w:autoSpaceDE w:val="0"/>
+        <w:autoSpaceDN w:val="0"/>
+        <w:adjustRightInd w:val="0"/>
+        <w:spacing w:after="0" w:line="240" w:lineRule="auto"/>
+        <w:rPr>
+          <w:rFonts w:ascii="Calibri" w:hAnsi="Calibri" w:cs="Calibri"/>
+          <w:color w:val="000000"/>
+          <w:sz w:val="24"/>
+          <w:szCs w:val="24"/>
+        </w:rPr>
+      </w:pPr>
+    </w:p>
+    <w:p>
+      <w:pPr>
+        <w:numPr>
+          <w:ilvl w:val="1"/>
+          <w:numId w:val="2"/>
+        </w:numPr>
+        <w:autoSpaceDE w:val="0"/>
+        <w:autoSpaceDN w:val="0"/>
+        <w:adjustRightInd w:val="0"/>
+        <w:spacing w:after="0" w:line="240" w:lineRule="auto"/>
+        <w:rPr>
+          <w:rFonts w:ascii="Calibri" w:hAnsi="Calibri" w:cs="Calibri"/>
+          <w:color w:val="000000"/>
+          <w:sz w:val="24"/>
+          <w:szCs w:val="24"/>
+        </w:rPr>
+      </w:pPr>
+    </w:p>
+    <w:p>
+      <w:pPr>
+        <w:numPr>
+          <w:ilvl w:val="1"/>
+          <w:numId w:val="2"/>
+        </w:numPr>
+        <w:autoSpaceDE w:val="0"/>
+        <w:autoSpaceDN w:val="0"/>
+        <w:adjustRightInd w:val="0"/>
+        <w:spacing w:after="0" w:line="240" w:lineRule="auto"/>
+        <w:rPr>
+          <w:rFonts w:ascii="Calibri" w:hAnsi="Calibri" w:cs="Calibri"/>
+          <w:color w:val="000000"/>
+          <w:sz w:val="24"/>
+          <w:szCs w:val="24"/>
+        </w:rPr>
+      </w:pPr>
+    </w:p>
+    <w:p>
+      <w:pPr>
+        <w:numPr>
+          <w:ilvl w:val="1"/>
+          <w:numId w:val="2"/>
+        </w:numPr>
+        <w:autoSpaceDE w:val="0"/>
+        <w:autoSpaceDN w:val="0"/>
+        <w:adjustRightInd w:val="0"/>
+        <w:spacing w:after="0" w:line="240" w:lineRule="auto"/>
+        <w:rPr>
+          <w:rFonts w:ascii="Calibri" w:hAnsi="Calibri" w:cs="Calibri"/>
+          <w:color w:val="000000"/>
+          <w:sz w:val="24"/>
+          <w:szCs w:val="24"/>
+        </w:rPr>
+      </w:pPr>
+    </w:p>
+    <w:p>
+      <w:pPr>
+        <w:numPr>
+          <w:ilvl w:val="1"/>
+          <w:numId w:val="2"/>
+        </w:numPr>
+        <w:autoSpaceDE w:val="0"/>
+        <w:autoSpaceDN w:val="0"/>
+        <w:adjustRightInd w:val="0"/>
+        <w:spacing w:after="0" w:line="240" w:lineRule="auto"/>
+        <w:rPr>
+          <w:rFonts w:ascii="Calibri" w:hAnsi="Calibri" w:cs="Calibri"/>
+          <w:color w:val="000000"/>
+          <w:sz w:val="24"/>
+          <w:szCs w:val="24"/>
+        </w:rPr>
+      </w:pPr>
+      <w:r>
+        <w:rPr>
+          <w:rFonts w:ascii="Calibri" w:hAnsi="Calibri" w:cs="Calibri"/>
+          <w:i/>
+          <w:iCs/>
+          <w:color w:val="000000"/>
+          <w:sz w:val="24"/>
+          <w:szCs w:val="24"/>
+        </w:rPr>
+        <w:t xml:space="preserve">e. </w:t>
+      </w:r>
+      <w:r>
+        <w:rPr>
+          <w:rFonts w:ascii="Calibri" w:hAnsi="Calibri" w:cs="Calibri"/>
+          <w:b/>
+          <w:bCs/>
+          <w:i/>
+          <w:iCs/>
+          <w:color w:val="000000"/>
+          <w:sz w:val="24"/>
+          <w:szCs w:val="24"/>
+        </w:rPr>
+        <w:t xml:space="preserve">YOUR </w:t>
+      </w:r>
+      <w:r>
+        <w:rPr>
+          <w:rFonts w:ascii="Calibri" w:hAnsi="Calibri" w:cs="Calibri"/>
+          <w:i/>
+          <w:iCs/>
+          <w:color w:val="000000"/>
+          <w:sz w:val="24"/>
+          <w:szCs w:val="24"/>
+        </w:rPr>
+        <w:t xml:space="preserve">project showing postman delete a record by showing the delete request and the results in the record listing </w:t>
+      </w:r>
+    </w:p>
+    <w:p>
+      <w:pPr>
+        <w:numPr>
+          <w:ilvl w:val="1"/>
+          <w:numId w:val="2"/>
+        </w:numPr>
+        <w:autoSpaceDE w:val="0"/>
+        <w:autoSpaceDN w:val="0"/>
+        <w:adjustRightInd w:val="0"/>
+        <w:spacing w:after="0" w:line="240" w:lineRule="auto"/>
+        <w:rPr>
+          <w:rFonts w:ascii="Calibri" w:hAnsi="Calibri" w:cs="Calibri"/>
+          <w:color w:val="000000"/>
+          <w:sz w:val="24"/>
+          <w:szCs w:val="24"/>
+        </w:rPr>
+      </w:pPr>
+    </w:p>
+    <w:p>
+      <w:pPr>
+        <w:rPr>
+          <w:rFonts w:ascii="Calibri" w:hAnsi="Calibri" w:cs="Calibri"/>
+          <w:sz w:val="24"/>
+          <w:szCs w:val="24"/>
+        </w:rPr>
+      </w:pPr>
+      <w:r>
+        <w:rPr>
+          <w:rFonts w:ascii="Calibri" w:hAnsi="Calibri" w:cs="Calibri"/>
+          <w:noProof/>
+          <w:sz w:val="24"/>
+          <w:szCs w:val="24"/>
+        </w:rPr>
+        <w:drawing>
+          <wp:inline distT="0" distB="0" distL="0" distR="0" wp14:anchorId="1E646A15" wp14:editId="2009E4F5">
+            <wp:extent cx="5731510" cy="3065145"/>
+            <wp:effectExtent l="0" t="0" r="2540" b="1905"/>
+            <wp:docPr id="8" name="Picture 8"/>
+            <wp:cNvGraphicFramePr>
+              <a:graphicFrameLocks xmlns:a="http://schemas.openxmlformats.org/drawingml/2006/main" noChangeAspect="1"/>
+            </wp:cNvGraphicFramePr>
+            <a:graphic xmlns:a="http://schemas.openxmlformats.org/drawingml/2006/main">
+              <a:graphicData uri="http://schemas.openxmlformats.org/drawingml/2006/picture">
+                <pic:pic xmlns:pic="http://schemas.openxmlformats.org/drawingml/2006/picture">
+                  <pic:nvPicPr>
+                    <pic:cNvPr id="1" name=""/>
+                    <pic:cNvPicPr/>
+                  </pic:nvPicPr>
+                  <pic:blipFill>
+                    <a:blip r:embed="rId8"/>
+                    <a:stretch>
+                      <a:fillRect/>
+                    </a:stretch>
+                  </pic:blipFill>
+                  <pic:spPr>
+                    <a:xfrm>
+                      <a:off x="0" y="0"/>
+                      <a:ext cx="5731510" cy="3065145"/>
+                    </a:xfrm>
+                    <a:prstGeom prst="rect">
+                      <a:avLst/>
+                    </a:prstGeom>
+                  </pic:spPr>
+                </pic:pic>
+              </a:graphicData>
+            </a:graphic>
+          </wp:inline>
+        </w:drawing>
+      </w:r>
+    </w:p>
+    <w:p>
+      <w:pPr>
+        <w:rPr>
+          <w:rFonts w:ascii="Calibri" w:hAnsi="Calibri" w:cs="Calibri"/>
+          <w:sz w:val="24"/>
+          <w:szCs w:val="24"/>
+        </w:rPr>
+      </w:pPr>
+    </w:p>
+    <w:p>
+      <w:pPr>
+        <w:rPr>
+          <w:rFonts w:ascii="Calibri" w:hAnsi="Calibri" w:cs="Calibri"/>
+          <w:sz w:val="24"/>
+          <w:szCs w:val="24"/>
+        </w:rPr>
+      </w:pPr>
+      <w:r>
+        <w:rPr>
+          <w:rFonts w:ascii="Calibri" w:hAnsi="Calibri" w:cs="Calibri"/>
+          <w:sz w:val="24"/>
+          <w:szCs w:val="24"/>
+        </w:rPr>
+        <w:t>D</w:t>
+      </w:r>
+      <w:r>
+        <w:rPr>
+          <w:rFonts w:ascii="Calibri" w:hAnsi="Calibri" w:cs="Calibri"/>
+          <w:sz w:val="24"/>
+          <w:szCs w:val="24"/>
+        </w:rPr>
+        <w:t>eleted</w:t>
+      </w:r>
+      <w:r>
+        <w:rPr>
+          <w:rFonts w:ascii="Calibri" w:hAnsi="Calibri" w:cs="Calibri"/>
+          <w:sz w:val="24"/>
+          <w:szCs w:val="24"/>
+        </w:rPr>
+        <w:t xml:space="preserve"> Index 1 Recor</w:t>
+      </w:r>
+      <w:r>
+        <w:rPr>
+          <w:rFonts w:ascii="Calibri" w:hAnsi="Calibri" w:cs="Calibri"/>
+          <w:sz w:val="24"/>
+          <w:szCs w:val="24"/>
+        </w:rPr>
+        <w:t>d</w:t>
+      </w:r>
+    </w:p>
+    <w:p>
+      <w:pPr>
+        <w:rPr>
+          <w:rFonts w:ascii="Calibri" w:hAnsi="Calibri" w:cs="Calibri"/>
+          <w:sz w:val="24"/>
+          <w:szCs w:val="24"/>
+        </w:rPr>
+      </w:pPr>
+      <w:r>
+        <w:rPr>
+          <w:rFonts w:ascii="Calibri" w:hAnsi="Calibri" w:cs="Calibri"/>
+          <w:noProof/>
+          <w:sz w:val="24"/>
+          <w:szCs w:val="24"/>
+        </w:rPr>
+        <w:lastRenderedPageBreak/>
+        <w:drawing>
+          <wp:inline distT="0" distB="0" distL="0" distR="0" wp14:anchorId="6CB1EFD8" wp14:editId="435ACD55">
+            <wp:extent cx="5731510" cy="3211195"/>
+            <wp:effectExtent l="0" t="0" r="0" b="1905"/>
+            <wp:docPr id="13" name="Picture 13" descr="Graphical user interface, text, application, email, website&#10;&#10;Description automatically generated"/>
+            <wp:cNvGraphicFramePr>
+              <a:graphicFrameLocks xmlns:a="http://schemas.openxmlformats.org/drawingml/2006/main" noChangeAspect="1"/>
+            </wp:cNvGraphicFramePr>
+            <a:graphic xmlns:a="http://schemas.openxmlformats.org/drawingml/2006/main">
+              <a:graphicData uri="http://schemas.openxmlformats.org/drawingml/2006/picture">
+                <pic:pic xmlns:pic="http://schemas.openxmlformats.org/drawingml/2006/picture">
+                  <pic:nvPicPr>
+                    <pic:cNvPr id="13" name="Picture 13" descr="Graphical user interface, text, application, email, website&#10;&#10;Description automatically generated"/>
+                    <pic:cNvPicPr/>
+                  </pic:nvPicPr>
+                  <pic:blipFill>
+                    <a:blip r:embed="rId9" cstate="print">
+                      <a:extLst>
+                        <a:ext uri="{28A0092B-C50C-407E-A947-70E740481C1C}">
+                          <a14:useLocalDpi xmlns:a14="http://schemas.microsoft.com/office/drawing/2010/main" val="0"/>
+                        </a:ext>
+                      </a:extLst>
+                    </a:blip>
+                    <a:stretch>
+                      <a:fillRect/>
+                    </a:stretch>
+                  </pic:blipFill>
+                  <pic:spPr>
+                    <a:xfrm>
+                      <a:off x="0" y="0"/>
+                      <a:ext cx="5731510" cy="3211195"/>
+                    </a:xfrm>
+                    <a:prstGeom prst="rect">
+                      <a:avLst/>
+                    </a:prstGeom>
+                  </pic:spPr>
+                </pic:pic>
+              </a:graphicData>
+            </a:graphic>
+          </wp:inline>
+        </w:drawing>
+      </w:r>
+    </w:p>
     <w:sectPr>
-      <w:pgSz w:w="12240" w:h="15840"/>
-      <w:pgMar w:top="1440" w:right="1440" w:bottom="1440" w:left="1440" w:header="720" w:footer="720" w:gutter="0"/>
-      <w:cols w:space="720"/>
+      <w:pgSz w:w="11906" w:h="16838"/>
+      <w:pgMar w:top="1440" w:right="1440" w:bottom="1440" w:left="1440" w:header="708" w:footer="708" w:gutter="0"/>
+      <w:cols w:space="708"/>
       <w:docGrid w:linePitch="360"/>
     </w:sectPr>
   </w:body>
 </w:document>
+</file>
+
+<file path=word/numbering.xml><?xml version="1.0" encoding="utf-8"?>
+<w:numbering xmlns:wpc="http://schemas.microsoft.com/office/word/2010/wordprocessingCanvas" xmlns:cx="http://schemas.microsoft.com/office/drawing/2014/chartex" xmlns:cx1="http://schemas.microsoft.com/office/drawing/2015/9/8/chartex" xmlns:cx2="http://schemas.microsoft.com/office/drawing/2015/10/21/chartex" xmlns:cx3="http://schemas.microsoft.com/office/drawing/2016/5/9/chartex" xmlns:cx4="http://schemas.microsoft.com/office/drawing/2016/5/10/chartex" xmlns:cx5="http://schemas.microsoft.com/office/drawing/2016/5/11/chartex" xmlns:cx6="http://schemas.microsoft.com/office/drawing/2016/5/12/chartex" xmlns:cx7="http://schemas.microsoft.com/office/drawing/2016/5/13/chartex" xmlns:cx8="http://schemas.microsoft.com/office/drawing/2016/5/14/chartex" xmlns:mc="http://schemas.openxmlformats.org/markup-compatibility/2006" xmlns:aink="http://schemas.microsoft.com/office/drawing/2016/ink" xmlns:am3d="http://schemas.microsoft.com/office/drawing/2017/model3d" xmlns:o="urn:schemas-microsoft-com:office:office" xmlns:r="http://schemas.openxmlformats.org/officeDocument/2006/relationships" xmlns:m="http://schemas.openxmlformats.org/officeDocument/2006/math" xmlns:v="urn:schemas-microsoft-com:vml" xmlns:wp14="http://schemas.microsoft.com/office/word/2010/wordprocessingDrawing" xmlns:wp="http://schemas.openxmlformats.org/drawingml/2006/wordprocessingDrawing" xmlns:w10="urn:schemas-microsoft-com:office:word" xmlns:w="http://schemas.openxmlformats.org/wordprocessingml/2006/main" xmlns:w14="http://schemas.microsoft.com/office/word/2010/wordml" xmlns:w15="http://schemas.microsoft.com/office/word/2012/wordml" xmlns:w16cex="http://schemas.microsoft.com/office/word/2018/wordml/cex" xmlns:w16cid="http://schemas.microsoft.com/office/word/2016/wordml/cid" xmlns:w16="http://schemas.microsoft.com/office/word/2018/wordml" xmlns:w16se="http://schemas.microsoft.com/office/word/2015/wordml/symex" xmlns:wpg="http://schemas.microsoft.com/office/word/2010/wordprocessingGroup" xmlns:wpi="http://schemas.microsoft.com/office/word/2010/wordprocessingInk" xmlns:wne="http://schemas.microsoft.com/office/word/2006/wordml" xmlns:wps="http://schemas.microsoft.com/office/word/2010/wordprocessingShape" mc:Ignorable="w14 w15 w16se w16cid w16 w16cex wp14">
+  <w:abstractNum w:abstractNumId="0" w15:restartNumberingAfterBreak="0">
+    <w:nsid w:val="DDBB9C87"/>
+    <w:multiLevelType w:val="hybridMultilevel"/>
+    <w:tmpl w:val="273F3056"/>
+    <w:lvl w:ilvl="0" w:tplc="FFFFFFFF">
+      <w:start w:val="1"/>
+      <w:numFmt w:val="ideographDigital"/>
+      <w:lvlText w:val=""/>
+      <w:lvlJc w:val="left"/>
+    </w:lvl>
+    <w:lvl w:ilvl="1" w:tplc="FFFFFFFF">
+      <w:numFmt w:val="decimal"/>
+      <w:lvlText w:val=""/>
+      <w:lvlJc w:val="left"/>
+    </w:lvl>
+    <w:lvl w:ilvl="2" w:tplc="FFFFFFFF">
+      <w:numFmt w:val="decimal"/>
+      <w:lvlText w:val=""/>
+      <w:lvlJc w:val="left"/>
+    </w:lvl>
+    <w:lvl w:ilvl="3" w:tplc="FFFFFFFF">
+      <w:numFmt w:val="decimal"/>
+      <w:lvlText w:val=""/>
+      <w:lvlJc w:val="left"/>
+    </w:lvl>
+    <w:lvl w:ilvl="4" w:tplc="FFFFFFFF">
+      <w:numFmt w:val="decimal"/>
+      <w:lvlText w:val=""/>
+      <w:lvlJc w:val="left"/>
+    </w:lvl>
+    <w:lvl w:ilvl="5" w:tplc="FFFFFFFF">
+      <w:numFmt w:val="decimal"/>
+      <w:lvlText w:val=""/>
+      <w:lvlJc w:val="left"/>
+    </w:lvl>
+    <w:lvl w:ilvl="6" w:tplc="FFFFFFFF">
+      <w:numFmt w:val="decimal"/>
+      <w:lvlText w:val=""/>
+      <w:lvlJc w:val="left"/>
+    </w:lvl>
+    <w:lvl w:ilvl="7" w:tplc="FFFFFFFF">
+      <w:numFmt w:val="decimal"/>
+      <w:lvlText w:val=""/>
+      <w:lvlJc w:val="left"/>
+    </w:lvl>
+    <w:lvl w:ilvl="8" w:tplc="FFFFFFFF">
+      <w:numFmt w:val="decimal"/>
+      <w:lvlText w:val=""/>
+      <w:lvlJc w:val="left"/>
+    </w:lvl>
+  </w:abstractNum>
+  <w:abstractNum w:abstractNumId="1" w15:restartNumberingAfterBreak="0">
+    <w:nsid w:val="F8458B1E"/>
+    <w:multiLevelType w:val="hybridMultilevel"/>
+    <w:tmpl w:val="61DC9714"/>
+    <w:lvl w:ilvl="0" w:tplc="FFFFFFFF">
+      <w:start w:val="1"/>
+      <w:numFmt w:val="ideographDigital"/>
+      <w:lvlText w:val=""/>
+      <w:lvlJc w:val="left"/>
+    </w:lvl>
+    <w:lvl w:ilvl="1" w:tplc="FFFFFFFF">
+      <w:numFmt w:val="decimal"/>
+      <w:lvlText w:val=""/>
+      <w:lvlJc w:val="left"/>
+    </w:lvl>
+    <w:lvl w:ilvl="2" w:tplc="FFFFFFFF">
+      <w:numFmt w:val="decimal"/>
+      <w:lvlText w:val=""/>
+      <w:lvlJc w:val="left"/>
+    </w:lvl>
+    <w:lvl w:ilvl="3" w:tplc="FFFFFFFF">
+      <w:numFmt w:val="decimal"/>
+      <w:lvlText w:val=""/>
+      <w:lvlJc w:val="left"/>
+    </w:lvl>
+    <w:lvl w:ilvl="4" w:tplc="FFFFFFFF">
+      <w:numFmt w:val="decimal"/>
+      <w:lvlText w:val=""/>
+      <w:lvlJc w:val="left"/>
+    </w:lvl>
+    <w:lvl w:ilvl="5" w:tplc="FFFFFFFF">
+      <w:numFmt w:val="decimal"/>
+      <w:lvlText w:val=""/>
+      <w:lvlJc w:val="left"/>
+    </w:lvl>
+    <w:lvl w:ilvl="6" w:tplc="FFFFFFFF">
+      <w:numFmt w:val="decimal"/>
+      <w:lvlText w:val=""/>
+      <w:lvlJc w:val="left"/>
+    </w:lvl>
+    <w:lvl w:ilvl="7" w:tplc="FFFFFFFF">
+      <w:numFmt w:val="decimal"/>
+      <w:lvlText w:val=""/>
+      <w:lvlJc w:val="left"/>
+    </w:lvl>
+    <w:lvl w:ilvl="8" w:tplc="FFFFFFFF">
+      <w:numFmt w:val="decimal"/>
+      <w:lvlText w:val=""/>
+      <w:lvlJc w:val="left"/>
+    </w:lvl>
+  </w:abstractNum>
+  <w:num w:numId="1">
+    <w:abstractNumId w:val="1"/>
+  </w:num>
+  <w:num w:numId="2">
+    <w:abstractNumId w:val="0"/>
+  </w:num>
+</w:numbering>
 </file>
 
 <file path=word/styles.xml><?xml version="1.0" encoding="utf-8"?>
@@ -541,12 +1390,16 @@
     <w:rPrDefault>
       <w:rPr>
         <w:rFonts w:asciiTheme="minorHAnsi" w:eastAsiaTheme="minorHAnsi" w:hAnsiTheme="minorHAnsi" w:cstheme="minorBidi"/>
-        <w:sz w:val="24"/>
-        <w:szCs w:val="24"/>
-        <w:lang w:val="en-US" w:eastAsia="en-US" w:bidi="ar-SA"/>
+        <w:sz w:val="22"/>
+        <w:szCs w:val="22"/>
+        <w:lang w:val="en-IN" w:eastAsia="en-US" w:bidi="ar-SA"/>
       </w:rPr>
     </w:rPrDefault>
-    <w:pPrDefault/>
+    <w:pPrDefault>
+      <w:pPr>
+        <w:spacing w:after="160" w:line="259" w:lineRule="auto"/>
+      </w:pPr>
+    </w:pPrDefault>
   </w:docDefaults>
   <w:latentStyles w:defLockedState="0" w:defUIPriority="99" w:defSemiHidden="0" w:defUnhideWhenUsed="0" w:defQFormat="0" w:count="376">
     <w:lsdException w:name="Normal" w:uiPriority="0" w:qFormat="1"/>
@@ -929,6 +1782,28 @@
   <w:style w:type="paragraph" w:default="1" w:styleId="Normal">
     <w:name w:val="Normal"/>
     <w:qFormat/>
+    <w:rsid w:val="006F2B6D"/>
+  </w:style>
+  <w:style w:type="paragraph" w:styleId="Heading1">
+    <w:name w:val="heading 1"/>
+    <w:basedOn w:val="Normal"/>
+    <w:link w:val="Heading1Char"/>
+    <w:uiPriority w:val="9"/>
+    <w:qFormat/>
+    <w:rsid w:val="008D7087"/>
+    <w:pPr>
+      <w:spacing w:before="100" w:beforeAutospacing="1" w:after="100" w:afterAutospacing="1" w:line="240" w:lineRule="auto"/>
+      <w:outlineLvl w:val="0"/>
+    </w:pPr>
+    <w:rPr>
+      <w:rFonts w:ascii="Times New Roman" w:eastAsia="Times New Roman" w:hAnsi="Times New Roman" w:cs="Times New Roman"/>
+      <w:b/>
+      <w:bCs/>
+      <w:kern w:val="36"/>
+      <w:sz w:val="48"/>
+      <w:szCs w:val="48"/>
+      <w:lang w:val="en-US"/>
+    </w:rPr>
   </w:style>
   <w:style w:type="character" w:default="1" w:styleId="DefaultParagraphFont">
     <w:name w:val="Default Paragraph Font"/>
@@ -957,38 +1832,47 @@
     <w:semiHidden/>
     <w:unhideWhenUsed/>
   </w:style>
-  <w:style w:type="paragraph" w:styleId="ListParagraph">
-    <w:name w:val="List Paragraph"/>
-    <w:basedOn w:val="Normal"/>
-    <w:uiPriority w:val="34"/>
-    <w:qFormat/>
-    <w:rsid w:val="00A73C8F"/>
-    <w:pPr>
-      <w:ind w:left="720"/>
-      <w:contextualSpacing/>
-    </w:pPr>
-  </w:style>
   <w:style w:type="character" w:styleId="Hyperlink">
     <w:name w:val="Hyperlink"/>
     <w:basedOn w:val="DefaultParagraphFont"/>
     <w:uiPriority w:val="99"/>
     <w:unhideWhenUsed/>
-    <w:rsid w:val="00E044BA"/>
+    <w:rsid w:val="006F2B6D"/>
     <w:rPr>
       <w:color w:val="0563C1" w:themeColor="hyperlink"/>
       <w:u w:val="single"/>
     </w:rPr>
   </w:style>
-  <w:style w:type="character" w:styleId="UnresolvedMention">
-    <w:name w:val="Unresolved Mention"/>
+  <w:style w:type="paragraph" w:customStyle="1" w:styleId="Default">
+    <w:name w:val="Default"/>
+    <w:rsid w:val="006F2B6D"/>
+    <w:pPr>
+      <w:autoSpaceDE w:val="0"/>
+      <w:autoSpaceDN w:val="0"/>
+      <w:adjustRightInd w:val="0"/>
+      <w:spacing w:after="0" w:line="240" w:lineRule="auto"/>
+    </w:pPr>
+    <w:rPr>
+      <w:rFonts w:ascii="Calibri" w:hAnsi="Calibri" w:cs="Calibri"/>
+      <w:color w:val="000000"/>
+      <w:sz w:val="24"/>
+      <w:szCs w:val="24"/>
+    </w:rPr>
+  </w:style>
+  <w:style w:type="character" w:customStyle="1" w:styleId="Heading1Char">
+    <w:name w:val="Heading 1 Char"/>
     <w:basedOn w:val="DefaultParagraphFont"/>
-    <w:uiPriority w:val="99"/>
-    <w:semiHidden/>
-    <w:unhideWhenUsed/>
-    <w:rsid w:val="00E044BA"/>
+    <w:link w:val="Heading1"/>
+    <w:uiPriority w:val="9"/>
+    <w:rsid w:val="008D7087"/>
     <w:rPr>
-      <w:color w:val="605E5C"/>
-      <w:shd w:val="clear" w:color="auto" w:fill="E1DFDD"/>
+      <w:rFonts w:ascii="Times New Roman" w:eastAsia="Times New Roman" w:hAnsi="Times New Roman" w:cs="Times New Roman"/>
+      <w:b/>
+      <w:bCs/>
+      <w:kern w:val="36"/>
+      <w:sz w:val="48"/>
+      <w:szCs w:val="48"/>
+      <w:lang w:val="en-US"/>
     </w:rPr>
   </w:style>
 </w:styles>

</xml_diff>